<commit_message>
Se agrego personaje (por fin) y creo prefab
</commit_message>
<xml_diff>
--- a/Docs/Desarrollo.docx
+++ b/Docs/Desarrollo.docx
@@ -4,14 +4,23 @@
   <w:body>
     <w:p>
       <w:pPr>
-        <w:pStyle w:val="Puesto"/>
+        <w:pStyle w:val="Ttulo1"/>
         <w:jc w:val="center"/>
+        <w:rPr>
+          <w:sz w:val="56"/>
+        </w:rPr>
       </w:pPr>
       <w:bookmarkStart w:id="0" w:name="_Toc448382482"/>
       <w:r>
+        <w:rPr>
+          <w:sz w:val="56"/>
+        </w:rPr>
         <w:t>Capítulo</w:t>
       </w:r>
       <w:r>
+        <w:rPr>
+          <w:sz w:val="56"/>
+        </w:rPr>
         <w:t xml:space="preserve"> 1: Diseño y modelos</w:t>
       </w:r>
     </w:p>
@@ -55,6 +64,7 @@
       <w:r>
         <w:rPr>
           <w:noProof/>
+          <w:lang w:eastAsia="es-MX"/>
         </w:rPr>
         <w:drawing>
           <wp:inline distT="0" distB="0" distL="0" distR="0" wp14:anchorId="768FF19A" wp14:editId="2849C959">
@@ -121,6 +131,7 @@
       <w:r>
         <w:rPr>
           <w:noProof/>
+          <w:lang w:eastAsia="es-MX"/>
         </w:rPr>
         <w:drawing>
           <wp:inline distT="0" distB="0" distL="0" distR="0" wp14:anchorId="2DD61A0A" wp14:editId="3935F912">
@@ -213,13 +224,26 @@
         <w:t xml:space="preserve">Para diseñar las pistas </w:t>
       </w:r>
       <w:r>
-        <w:t>se diseñó un fragmento únicamente de la pista apreciable en la figura 1.4.</w:t>
+        <w:t>se diseñó un fragmento únicamente de la p</w:t>
+      </w:r>
+      <w:r>
+        <w:t xml:space="preserve">ista apreciable en la figura </w:t>
+      </w:r>
+      <w:r>
+        <w:t>1</w:t>
+      </w:r>
+      <w:r>
+        <w:t>.</w:t>
+      </w:r>
+      <w:r>
+        <w:t>4.</w:t>
       </w:r>
     </w:p>
     <w:p>
       <w:r>
         <w:rPr>
           <w:noProof/>
+          <w:lang w:eastAsia="es-MX"/>
         </w:rPr>
         <w:drawing>
           <wp:inline distT="0" distB="0" distL="0" distR="0" wp14:anchorId="0C8E49E2" wp14:editId="4A0D2172">
@@ -274,19 +298,40 @@
         <w:rPr>
           <w:b/>
         </w:rPr>
-        <w:t>Figura 1.4</w:t>
-      </w:r>
-    </w:p>
-    <w:p>
-      <w:r>
-        <w:t>Creado el fragmento, se duplicó varias veces a lo largo de una curva con el diseño del circuito para darle la forma deseada y se utilizó el mismo proceso para el diseño de las demás pistas tal y como se muestra en la figura 1.5.</w:t>
-      </w:r>
-    </w:p>
+        <w:t xml:space="preserve">Figura </w:t>
+      </w:r>
+      <w:r>
+        <w:rPr>
+          <w:b/>
+        </w:rPr>
+        <w:t>1</w:t>
+      </w:r>
+      <w:r>
+        <w:rPr>
+          <w:b/>
+        </w:rPr>
+        <w:t>.4</w:t>
+      </w:r>
+    </w:p>
+    <w:p>
+      <w:r>
+        <w:t xml:space="preserve">Creado el fragmento, se duplicó varias veces a lo largo de una curva con el diseño del circuito para darle la forma deseada y se utilizó el mismo proceso para el diseño de las demás pistas tal y </w:t>
+      </w:r>
+      <w:r>
+        <w:t>como se muestra en la figura 1.5</w:t>
+      </w:r>
+      <w:r>
+        <w:t>.</w:t>
+      </w:r>
+    </w:p>
+    <w:p/>
     <w:p>
       <w:r>
         <w:rPr>
           <w:noProof/>
-        </w:rPr>
+          <w:lang w:eastAsia="es-MX"/>
+        </w:rPr>
+        <w:lastRenderedPageBreak/>
         <w:drawing>
           <wp:inline distT="0" distB="0" distL="0" distR="0" wp14:anchorId="5BC43D4C" wp14:editId="091BDD53">
             <wp:extent cx="4449170" cy="3027675"/>
@@ -340,7 +385,6 @@
         <w:rPr>
           <w:b/>
         </w:rPr>
-        <w:lastRenderedPageBreak/>
         <w:t>Figura 1.5</w:t>
       </w:r>
     </w:p>
@@ -372,10 +416,16 @@
     </w:p>
     <w:p>
       <w:pPr>
-        <w:pStyle w:val="Puesto"/>
+        <w:pStyle w:val="Ttulo1"/>
         <w:jc w:val="center"/>
+        <w:rPr>
+          <w:sz w:val="56"/>
+        </w:rPr>
       </w:pPr>
       <w:r>
+        <w:rPr>
+          <w:sz w:val="56"/>
+        </w:rPr>
         <w:lastRenderedPageBreak/>
         <w:t>Capítulo 2: Diseño de escenas</w:t>
       </w:r>
@@ -413,13 +463,39 @@
         <w:t xml:space="preserve"> opciones y de ajuste grafico se diseñaron </w:t>
       </w:r>
       <w:r>
-        <w:t>usando canvas proporcionados por el propio editor de Unity.</w:t>
+        <w:t xml:space="preserve">usando </w:t>
+      </w:r>
+      <w:proofErr w:type="spellStart"/>
+      <w:r>
+        <w:t>canvas</w:t>
+      </w:r>
+      <w:proofErr w:type="spellEnd"/>
+      <w:r>
+        <w:t xml:space="preserve"> proporcionado</w:t>
+      </w:r>
+      <w:r>
+        <w:t>s por el propio</w:t>
+      </w:r>
+      <w:r>
+        <w:t xml:space="preserve"> editor de </w:t>
+      </w:r>
+      <w:proofErr w:type="spellStart"/>
+      <w:r>
+        <w:t>Unity</w:t>
+      </w:r>
+      <w:proofErr w:type="spellEnd"/>
+      <w:r>
+        <w:t>, véase figura 2</w:t>
+      </w:r>
+      <w:r>
+        <w:t>.1.</w:t>
       </w:r>
     </w:p>
     <w:p>
       <w:r>
         <w:rPr>
           <w:noProof/>
+          <w:lang w:eastAsia="es-MX"/>
         </w:rPr>
         <w:drawing>
           <wp:inline distT="0" distB="0" distL="0" distR="0" wp14:anchorId="3A5E537D" wp14:editId="6CCCE347">
@@ -474,7 +550,13 @@
         <w:rPr>
           <w:b/>
         </w:rPr>
-        <w:t>Figura 1.6</w:t>
+        <w:t>Figura 2</w:t>
+      </w:r>
+      <w:r>
+        <w:rPr>
+          <w:b/>
+        </w:rPr>
+        <w:t>.1</w:t>
       </w:r>
     </w:p>
     <w:p>
@@ -482,7 +564,18 @@
         <w:t xml:space="preserve">Cada uno de los botones </w:t>
       </w:r>
       <w:r>
-        <w:t xml:space="preserve">maneja funciones similares cuando son presionados a excepción de los que cargan las escenas del juego, estos fueron programados definiendo una nueva función que cargara una escena específica, tal y como se aprecia a continuación. </w:t>
+        <w:t>maneja funciones similares cuando son presionados a excepción de los que cargan las escenas del juego</w:t>
+      </w:r>
+      <w:r>
+        <w:t xml:space="preserve"> y los de ajuste </w:t>
+      </w:r>
+      <w:proofErr w:type="spellStart"/>
+      <w:r>
+        <w:t>grafico</w:t>
+      </w:r>
+      <w:proofErr w:type="spellEnd"/>
+      <w:r>
+        <w:t xml:space="preserve">, estos fueron programados definiendo una nueva función que cargara una escena específica, tal y como se aprecia a continuación. </w:t>
       </w:r>
     </w:p>
     <w:p>
@@ -508,21 +601,23 @@
                       <w:lang w:val="en-US"/>
                     </w:rPr>
                   </w:pPr>
+                  <w:proofErr w:type="gramStart"/>
                   <w:r>
                     <w:rPr>
                       <w:rFonts w:ascii="Consolas" w:eastAsia="Times New Roman" w:hAnsi="Consolas" w:cs="Times New Roman"/>
                       <w:color w:val="auto"/>
                       <w:lang w:val="en-US"/>
                     </w:rPr>
-                    <w:t>public function</w:t>
-                  </w:r>
+                    <w:t>public</w:t>
+                  </w:r>
+                  <w:proofErr w:type="gramEnd"/>
                   <w:r>
                     <w:rPr>
                       <w:rFonts w:ascii="Consolas" w:eastAsia="Times New Roman" w:hAnsi="Consolas" w:cs="Times New Roman"/>
                       <w:color w:val="auto"/>
                       <w:lang w:val="en-US"/>
                     </w:rPr>
-                    <w:t> Boton</w:t>
+                    <w:t> function</w:t>
                   </w:r>
                   <w:r>
                     <w:rPr>
@@ -530,6 +625,24 @@
                       <w:color w:val="auto"/>
                       <w:lang w:val="en-US"/>
                     </w:rPr>
+                    <w:t> </w:t>
+                  </w:r>
+                  <w:proofErr w:type="spellStart"/>
+                  <w:r>
+                    <w:rPr>
+                      <w:rFonts w:ascii="Consolas" w:eastAsia="Times New Roman" w:hAnsi="Consolas" w:cs="Times New Roman"/>
+                      <w:color w:val="auto"/>
+                      <w:lang w:val="en-US"/>
+                    </w:rPr>
+                    <w:t>Boton</w:t>
+                  </w:r>
+                  <w:proofErr w:type="spellEnd"/>
+                  <w:r>
+                    <w:rPr>
+                      <w:rFonts w:ascii="Consolas" w:eastAsia="Times New Roman" w:hAnsi="Consolas" w:cs="Times New Roman"/>
+                      <w:color w:val="auto"/>
+                      <w:lang w:val="en-US"/>
+                    </w:rPr>
                     <w:t>() {</w:t>
                   </w:r>
                   <w:r>
@@ -539,16 +652,54 @@
                       <w:lang w:val="en-US"/>
                     </w:rPr>
                     <w:br/>
-                    <w:t>    Application.LoadLevel("</w:t>
-                  </w:r>
+                    <w:t>    </w:t>
+                  </w:r>
+                  <w:proofErr w:type="spellStart"/>
                   <w:r>
                     <w:rPr>
                       <w:rFonts w:ascii="Consolas" w:eastAsia="Times New Roman" w:hAnsi="Consolas" w:cs="Times New Roman"/>
                       <w:color w:val="auto"/>
                       <w:lang w:val="en-US"/>
                     </w:rPr>
-                    <w:t>Escena a cargar</w:t>
-                  </w:r>
+                    <w:t>Application.LoadLevel</w:t>
+                  </w:r>
+                  <w:proofErr w:type="spellEnd"/>
+                  <w:r>
+                    <w:rPr>
+                      <w:rFonts w:ascii="Consolas" w:eastAsia="Times New Roman" w:hAnsi="Consolas" w:cs="Times New Roman"/>
+                      <w:color w:val="auto"/>
+                      <w:lang w:val="en-US"/>
+                    </w:rPr>
+                    <w:t>("</w:t>
+                  </w:r>
+                  <w:proofErr w:type="spellStart"/>
+                  <w:r>
+                    <w:rPr>
+                      <w:rFonts w:ascii="Consolas" w:eastAsia="Times New Roman" w:hAnsi="Consolas" w:cs="Times New Roman"/>
+                      <w:color w:val="auto"/>
+                      <w:lang w:val="en-US"/>
+                    </w:rPr>
+                    <w:t>Escena</w:t>
+                  </w:r>
+                  <w:proofErr w:type="spellEnd"/>
+                  <w:r>
+                    <w:rPr>
+                      <w:rFonts w:ascii="Consolas" w:eastAsia="Times New Roman" w:hAnsi="Consolas" w:cs="Times New Roman"/>
+                      <w:color w:val="auto"/>
+                      <w:lang w:val="en-US"/>
+                    </w:rPr>
+                    <w:t xml:space="preserve"> a </w:t>
+                  </w:r>
+                  <w:proofErr w:type="spellStart"/>
+                  <w:r>
+                    <w:rPr>
+                      <w:rFonts w:ascii="Consolas" w:eastAsia="Times New Roman" w:hAnsi="Consolas" w:cs="Times New Roman"/>
+                      <w:color w:val="auto"/>
+                      <w:lang w:val="en-US"/>
+                    </w:rPr>
+                    <w:t>cargar</w:t>
+                  </w:r>
+                  <w:proofErr w:type="spellEnd"/>
                   <w:r>
                     <w:rPr>
                       <w:rFonts w:ascii="Consolas" w:eastAsia="Times New Roman" w:hAnsi="Consolas" w:cs="Times New Roman"/>
@@ -594,7 +745,7 @@
           <w:lang w:eastAsia="es-MX"/>
         </w:rPr>
         <w:pict w14:anchorId="18409873">
-          <v:shape id="_x0000_s1027" type="#_x0000_t202" style="position:absolute;left:0;text-align:left;margin-left:.9pt;margin-top:2.35pt;width:424.5pt;height:55.85pt;z-index:251659264">
+          <v:shape id="_x0000_s1027" type="#_x0000_t202" style="position:absolute;left:0;text-align:left;margin-left:.9pt;margin-top:2.35pt;width:424.5pt;height:53.7pt;z-index:251659264">
             <v:textbox style="mso-next-textbox:#_x0000_s1027">
               <w:txbxContent>
                 <w:p>
@@ -604,177 +755,103 @@
                     <w:rPr>
                       <w:rFonts w:ascii="Times New Roman" w:eastAsia="Times New Roman" w:hAnsi="Times New Roman" w:cs="Times New Roman"/>
                       <w:color w:val="auto"/>
-                      <w:sz w:val="24"/>
                       <w:lang w:val="en-US" w:eastAsia="es-MX"/>
                     </w:rPr>
                   </w:pPr>
+                  <w:proofErr w:type="gramStart"/>
                   <w:r>
                     <w:rPr>
                       <w:rFonts w:ascii="Consolas" w:eastAsia="Times New Roman" w:hAnsi="Consolas" w:cs="Times New Roman"/>
-                      <w:color w:val="009695"/>
-                      <w:sz w:val="24"/>
+                      <w:color w:val="auto"/>
                       <w:lang w:val="en-US" w:eastAsia="es-MX"/>
                     </w:rPr>
                     <w:t>public</w:t>
                   </w:r>
+                  <w:proofErr w:type="gramEnd"/>
                   <w:r>
                     <w:rPr>
                       <w:rFonts w:ascii="Consolas" w:eastAsia="Times New Roman" w:hAnsi="Consolas" w:cs="Times New Roman"/>
-                      <w:color w:val="333333"/>
-                      <w:sz w:val="24"/>
+                      <w:color w:val="auto"/>
                       <w:lang w:val="en-US" w:eastAsia="es-MX"/>
                     </w:rPr>
-                    <w:t> </w:t>
-                  </w:r>
+                    <w:t> function </w:t>
+                  </w:r>
+                  <w:proofErr w:type="spellStart"/>
                   <w:r>
                     <w:rPr>
                       <w:rFonts w:ascii="Consolas" w:eastAsia="Times New Roman" w:hAnsi="Consolas" w:cs="Times New Roman"/>
-                      <w:color w:val="009695"/>
-                      <w:sz w:val="24"/>
+                      <w:color w:val="auto"/>
                       <w:lang w:val="en-US" w:eastAsia="es-MX"/>
                     </w:rPr>
-                    <w:t>function</w:t>
-                  </w:r>
+                    <w:t>GraficosBuenos</w:t>
+                  </w:r>
+                  <w:proofErr w:type="spellEnd"/>
                   <w:r>
                     <w:rPr>
                       <w:rFonts w:ascii="Consolas" w:eastAsia="Times New Roman" w:hAnsi="Consolas" w:cs="Times New Roman"/>
-                      <w:color w:val="333333"/>
-                      <w:sz w:val="24"/>
+                      <w:color w:val="auto"/>
                       <w:lang w:val="en-US" w:eastAsia="es-MX"/>
                     </w:rPr>
-                    <w:t> </w:t>
+                    <w:t>() {</w:t>
                   </w:r>
                   <w:r>
                     <w:rPr>
                       <w:rFonts w:ascii="Consolas" w:eastAsia="Times New Roman" w:hAnsi="Consolas" w:cs="Times New Roman"/>
-                      <w:color w:val="333333"/>
-                      <w:sz w:val="24"/>
+                      <w:color w:val="auto"/>
                       <w:lang w:val="en-US" w:eastAsia="es-MX"/>
                     </w:rPr>
-                    <w:t>GraficosBuenos</w:t>
-                  </w:r>
+                    <w:br/>
+                    <w:t>    </w:t>
+                  </w:r>
+                  <w:proofErr w:type="spellStart"/>
                   <w:r>
                     <w:rPr>
                       <w:rFonts w:ascii="Consolas" w:eastAsia="Times New Roman" w:hAnsi="Consolas" w:cs="Times New Roman"/>
-                      <w:color w:val="333333"/>
-                      <w:sz w:val="24"/>
+                      <w:color w:val="auto"/>
                       <w:lang w:val="en-US" w:eastAsia="es-MX"/>
                     </w:rPr>
-                    <w:t>()</w:t>
-                  </w:r>
+                    <w:t>QualitySettings.currentLevel</w:t>
+                  </w:r>
+                  <w:proofErr w:type="spellEnd"/>
                   <w:r>
                     <w:rPr>
                       <w:rFonts w:ascii="Consolas" w:eastAsia="Times New Roman" w:hAnsi="Consolas" w:cs="Times New Roman"/>
                       <w:color w:val="auto"/>
-                      <w:sz w:val="24"/>
                       <w:lang w:val="en-US" w:eastAsia="es-MX"/>
                     </w:rPr>
-                    <w:t xml:space="preserve"> </w:t>
-                  </w:r>
+                    <w:t> = </w:t>
+                  </w:r>
+                  <w:proofErr w:type="spellStart"/>
                   <w:r>
                     <w:rPr>
                       <w:rFonts w:ascii="Consolas" w:eastAsia="Times New Roman" w:hAnsi="Consolas" w:cs="Times New Roman"/>
-                      <w:color w:val="333333"/>
-                      <w:sz w:val="24"/>
+                      <w:color w:val="auto"/>
                       <w:lang w:val="en-US" w:eastAsia="es-MX"/>
                     </w:rPr>
-                    <w:t>{</w:t>
-                  </w:r>
+                    <w:t>QualityLevel.Good</w:t>
+                  </w:r>
+                  <w:proofErr w:type="spellEnd"/>
                   <w:r>
                     <w:rPr>
                       <w:rFonts w:ascii="Consolas" w:eastAsia="Times New Roman" w:hAnsi="Consolas" w:cs="Times New Roman"/>
                       <w:color w:val="auto"/>
-                      <w:sz w:val="24"/>
                       <w:lang w:val="en-US" w:eastAsia="es-MX"/>
                     </w:rPr>
+                    <w:t>;</w:t>
+                  </w:r>
+                  <w:r>
+                    <w:rPr>
+                      <w:rFonts w:ascii="Consolas" w:eastAsia="Times New Roman" w:hAnsi="Consolas" w:cs="Times New Roman"/>
+                      <w:color w:val="auto"/>
+                      <w:lang w:val="en-US" w:eastAsia="es-MX"/>
+                    </w:rPr>
                     <w:br/>
-                  </w:r>
-                  <w:r>
-                    <w:rPr>
-                      <w:rFonts w:ascii="Consolas" w:eastAsia="Times New Roman" w:hAnsi="Consolas" w:cs="Times New Roman"/>
-                      <w:color w:val="333333"/>
-                      <w:sz w:val="24"/>
-                      <w:lang w:val="en-US" w:eastAsia="es-MX"/>
-                    </w:rPr>
-                    <w:t>    </w:t>
-                  </w:r>
-                  <w:r>
-                    <w:rPr>
-                      <w:rFonts w:ascii="Consolas" w:eastAsia="Times New Roman" w:hAnsi="Consolas" w:cs="Times New Roman"/>
-                      <w:color w:val="009695"/>
-                      <w:sz w:val="24"/>
-                      <w:lang w:val="en-US" w:eastAsia="es-MX"/>
-                    </w:rPr>
-                    <w:t>QualitySettings</w:t>
-                  </w:r>
-                  <w:r>
-                    <w:rPr>
-                      <w:rFonts w:ascii="Consolas" w:eastAsia="Times New Roman" w:hAnsi="Consolas" w:cs="Times New Roman"/>
-                      <w:color w:val="333333"/>
-                      <w:sz w:val="24"/>
-                      <w:lang w:val="en-US" w:eastAsia="es-MX"/>
-                    </w:rPr>
-                    <w:t>.currentLevel = </w:t>
-                  </w:r>
-                  <w:r>
-                    <w:rPr>
-                      <w:rFonts w:ascii="Consolas" w:eastAsia="Times New Roman" w:hAnsi="Consolas" w:cs="Times New Roman"/>
-                      <w:color w:val="009695"/>
-                      <w:sz w:val="24"/>
-                      <w:lang w:val="en-US" w:eastAsia="es-MX"/>
-                    </w:rPr>
-                    <w:t>QualityLevel</w:t>
-                  </w:r>
-                  <w:r>
-                    <w:rPr>
-                      <w:rFonts w:ascii="Consolas" w:eastAsia="Times New Roman" w:hAnsi="Consolas" w:cs="Times New Roman"/>
-                      <w:color w:val="333333"/>
-                      <w:sz w:val="24"/>
-                      <w:lang w:val="en-US" w:eastAsia="es-MX"/>
-                    </w:rPr>
-                    <w:t>.</w:t>
-                  </w:r>
-                  <w:r>
-                    <w:rPr>
-                      <w:rFonts w:ascii="Consolas" w:eastAsia="Times New Roman" w:hAnsi="Consolas" w:cs="Times New Roman"/>
-                      <w:color w:val="333333"/>
-                      <w:sz w:val="24"/>
-                      <w:lang w:val="en-US" w:eastAsia="es-MX"/>
-                    </w:rPr>
-                    <w:t>Good</w:t>
-                  </w:r>
-                  <w:r>
-                    <w:rPr>
-                      <w:rFonts w:ascii="Consolas" w:eastAsia="Times New Roman" w:hAnsi="Consolas" w:cs="Times New Roman"/>
-                      <w:color w:val="333333"/>
-                      <w:sz w:val="24"/>
-                      <w:lang w:val="en-US" w:eastAsia="es-MX"/>
-                    </w:rPr>
-                    <w:t>;</w:t>
-                  </w:r>
-                  <w:r>
-                    <w:rPr>
-                      <w:rFonts w:ascii="Consolas" w:eastAsia="Times New Roman" w:hAnsi="Consolas" w:cs="Times New Roman"/>
-                      <w:color w:val="auto"/>
-                      <w:sz w:val="24"/>
-                      <w:lang w:val="en-US" w:eastAsia="es-MX"/>
-                    </w:rPr>
-                    <w:br/>
-                  </w:r>
-                  <w:r>
-                    <w:rPr>
-                      <w:rFonts w:ascii="Consolas" w:eastAsia="Times New Roman" w:hAnsi="Consolas" w:cs="Times New Roman"/>
-                      <w:color w:val="333333"/>
-                      <w:sz w:val="24"/>
-                      <w:lang w:val="en-US" w:eastAsia="es-MX"/>
-                    </w:rPr>
                     <w:t>}</w:t>
                   </w:r>
                   <w:r>
                     <w:rPr>
                       <w:rFonts w:ascii="Times New Roman" w:eastAsia="Times New Roman" w:hAnsi="Times New Roman" w:cs="Times New Roman"/>
                       <w:color w:val="auto"/>
-                      <w:sz w:val="24"/>
                       <w:lang w:val="en-US" w:eastAsia="es-MX"/>
                     </w:rPr>
                     <w:t xml:space="preserve"> </w:t>
@@ -797,8 +874,429 @@
     <w:p/>
     <w:p>
       <w:r>
-        <w:t>Esta función ajusta el valor de los gráficos en uno ya predefinido por Unity como “bueno”, de manera similar las demás funciones ajustan a distintos valores ya definidos para lograr otro efecto en los gráficos del juego;</w:t>
-      </w:r>
+        <w:t xml:space="preserve">Esta función ajusta el valor de los gráficos en uno ya predefinido por </w:t>
+      </w:r>
+      <w:proofErr w:type="spellStart"/>
+      <w:r>
+        <w:t>Unity</w:t>
+      </w:r>
+      <w:proofErr w:type="spellEnd"/>
+      <w:r>
+        <w:t xml:space="preserve"> como “bueno”, de manera similar las demás funciones ajustan a distintos valores ya definidos para lograr otro efecto en los gráficos del juego;</w:t>
+      </w:r>
+    </w:p>
+    <w:p>
+      <w:r>
+        <w:br w:type="page"/>
+      </w:r>
+    </w:p>
+    <w:p>
+      <w:pPr>
+        <w:pStyle w:val="Ttulo1"/>
+        <w:jc w:val="center"/>
+        <w:rPr>
+          <w:sz w:val="56"/>
+        </w:rPr>
+      </w:pPr>
+      <w:r>
+        <w:rPr>
+          <w:sz w:val="56"/>
+        </w:rPr>
+        <w:lastRenderedPageBreak/>
+        <w:t>Capítulo 3: Programación</w:t>
+      </w:r>
+    </w:p>
+    <w:p>
+      <w:pPr>
+        <w:rPr>
+          <w:rFonts w:asciiTheme="majorHAnsi" w:eastAsiaTheme="majorEastAsia" w:hAnsiTheme="majorHAnsi" w:cstheme="majorBidi"/>
+          <w:color w:val="365F91" w:themeColor="accent1" w:themeShade="BF"/>
+          <w:sz w:val="56"/>
+          <w:szCs w:val="32"/>
+        </w:rPr>
+      </w:pPr>
+      <w:r>
+        <w:rPr>
+          <w:sz w:val="56"/>
+        </w:rPr>
+        <w:br w:type="page"/>
+      </w:r>
+    </w:p>
+    <w:p>
+      <w:pPr>
+        <w:pStyle w:val="Ttulo2"/>
+      </w:pPr>
+      <w:r>
+        <w:lastRenderedPageBreak/>
+        <w:t>Programación movimiento del carro</w:t>
+      </w:r>
+    </w:p>
+    <w:p>
+      <w:r>
+        <w:t>El movimiento del carro se basa en que el objeto que se maneja se adhiera automáticamente a la malla más cercana cuya etiqueta sea la correcta.</w:t>
+      </w:r>
+    </w:p>
+    <w:p>
+      <w:r>
+        <w:rPr>
+          <w:noProof/>
+          <w:lang w:eastAsia="es-MX"/>
+        </w:rPr>
+        <w:drawing>
+          <wp:inline distT="0" distB="0" distL="0" distR="0" wp14:anchorId="6015C0EF" wp14:editId="7828E2EA">
+            <wp:extent cx="5462649" cy="3822700"/>
+            <wp:effectExtent l="0" t="0" r="0" b="0"/>
+            <wp:docPr id="1" name="Imagen 1"/>
+            <wp:cNvGraphicFramePr>
+              <a:graphicFrameLocks xmlns:a="http://schemas.openxmlformats.org/drawingml/2006/main" noChangeAspect="1"/>
+            </wp:cNvGraphicFramePr>
+            <a:graphic xmlns:a="http://schemas.openxmlformats.org/drawingml/2006/main">
+              <a:graphicData uri="http://schemas.openxmlformats.org/drawingml/2006/picture">
+                <pic:pic xmlns:pic="http://schemas.openxmlformats.org/drawingml/2006/picture">
+                  <pic:nvPicPr>
+                    <pic:cNvPr id="1" name="screenshot.31.jpg"/>
+                    <pic:cNvPicPr/>
+                  </pic:nvPicPr>
+                  <pic:blipFill>
+                    <a:blip r:embed="rId9">
+                      <a:extLst>
+                        <a:ext uri="{28A0092B-C50C-407E-A947-70E740481C1C}">
+                          <a14:useLocalDpi xmlns:a14="http://schemas.microsoft.com/office/drawing/2010/main" val="0"/>
+                        </a:ext>
+                      </a:extLst>
+                    </a:blip>
+                    <a:stretch>
+                      <a:fillRect/>
+                    </a:stretch>
+                  </pic:blipFill>
+                  <pic:spPr>
+                    <a:xfrm>
+                      <a:off x="0" y="0"/>
+                      <a:ext cx="5464037" cy="3823671"/>
+                    </a:xfrm>
+                    <a:prstGeom prst="rect">
+                      <a:avLst/>
+                    </a:prstGeom>
+                  </pic:spPr>
+                </pic:pic>
+              </a:graphicData>
+            </a:graphic>
+          </wp:inline>
+        </w:drawing>
+      </w:r>
+    </w:p>
+    <w:p>
+      <w:pPr>
+        <w:rPr>
+          <w:b/>
+        </w:rPr>
+      </w:pPr>
+      <w:r>
+        <w:rPr>
+          <w:b/>
+        </w:rPr>
+        <w:t>Figura 3.1</w:t>
+      </w:r>
+    </w:p>
+    <w:p>
+      <w:r>
+        <w:t>En el código anterior (figura 3.1) se puede ver la función principal del movimiento, funciona buscando un objeto con el cual colisionar que use la etiqueta “</w:t>
+      </w:r>
+      <w:proofErr w:type="spellStart"/>
+      <w:r>
+        <w:t>road</w:t>
+      </w:r>
+      <w:proofErr w:type="spellEnd"/>
+      <w:r>
+        <w:t>” y respectivamente obtiene la posición del objeto en el cual se colocó el script para hacer que se acerque y se mantenga en la pista.</w:t>
+      </w:r>
+    </w:p>
+    <w:p>
+      <w:r>
+        <w:rPr>
+          <w:noProof/>
+          <w:lang w:eastAsia="es-MX"/>
+        </w:rPr>
+        <w:pict w14:anchorId="56E0E86E">
+          <v:shape id="_x0000_s1029" type="#_x0000_t202" style="position:absolute;left:0;text-align:left;margin-left:1pt;margin-top:47.3pt;width:423.55pt;height:100.95pt;z-index:251660288">
+            <v:textbox>
+              <w:txbxContent>
+                <w:p>
+                  <w:pPr>
+                    <w:rPr>
+                      <w:lang w:val="en-US"/>
+                    </w:rPr>
+                  </w:pPr>
+                  <w:proofErr w:type="spellStart"/>
+                  <w:proofErr w:type="gramStart"/>
+                  <w:r>
+                    <w:rPr>
+                      <w:lang w:val="en-US"/>
+                    </w:rPr>
+                    <w:t>var</w:t>
+                  </w:r>
+                  <w:proofErr w:type="spellEnd"/>
+                  <w:proofErr w:type="gramEnd"/>
+                  <w:r>
+                    <w:rPr>
+                      <w:lang w:val="en-US"/>
+                    </w:rPr>
+                    <w:t xml:space="preserve"> x:Number = </w:t>
+                  </w:r>
+                  <w:proofErr w:type="spellStart"/>
+                  <w:r>
+                    <w:rPr>
+                      <w:lang w:val="en-US"/>
+                    </w:rPr>
+                    <w:t>Input.GetAxis</w:t>
+                  </w:r>
+                  <w:proofErr w:type="spellEnd"/>
+                  <w:r>
+                    <w:rPr>
+                      <w:lang w:val="en-US"/>
+                    </w:rPr>
+                    <w:t>("Horizontal");</w:t>
+                  </w:r>
+                </w:p>
+                <w:p>
+                  <w:pPr>
+                    <w:rPr>
+                      <w:lang w:val="en-US"/>
+                    </w:rPr>
+                  </w:pPr>
+                  <w:proofErr w:type="spellStart"/>
+                  <w:proofErr w:type="gramStart"/>
+                  <w:r>
+                    <w:rPr>
+                      <w:lang w:val="en-US"/>
+                    </w:rPr>
+                    <w:t>var</w:t>
+                  </w:r>
+                  <w:proofErr w:type="spellEnd"/>
+                  <w:proofErr w:type="gramEnd"/>
+                  <w:r>
+                    <w:rPr>
+                      <w:lang w:val="en-US"/>
+                    </w:rPr>
+                    <w:t xml:space="preserve"> y:Numb</w:t>
+                  </w:r>
+                  <w:r>
+                    <w:rPr>
+                      <w:lang w:val="en-US"/>
+                    </w:rPr>
+                    <w:t xml:space="preserve">er = </w:t>
+                  </w:r>
+                  <w:proofErr w:type="spellStart"/>
+                  <w:r>
+                    <w:rPr>
+                      <w:lang w:val="en-US"/>
+                    </w:rPr>
+                    <w:t>Input.GetAxis</w:t>
+                  </w:r>
+                  <w:proofErr w:type="spellEnd"/>
+                  <w:r>
+                    <w:rPr>
+                      <w:lang w:val="en-US"/>
+                    </w:rPr>
+                    <w:t>("Vertical");</w:t>
+                  </w:r>
+                </w:p>
+                <w:p>
+                  <w:pPr>
+                    <w:rPr>
+                      <w:lang w:val="en-US"/>
+                    </w:rPr>
+                  </w:pPr>
+                  <w:proofErr w:type="spellStart"/>
+                  <w:r>
+                    <w:rPr>
+                      <w:lang w:val="en-US"/>
+                    </w:rPr>
+                    <w:t>this.GetComponent</w:t>
+                  </w:r>
+                  <w:proofErr w:type="spellEnd"/>
+                  <w:proofErr w:type="gramStart"/>
+                  <w:r>
+                    <w:rPr>
+                      <w:lang w:val="en-US"/>
+                    </w:rPr>
+                    <w:t>.&lt;</w:t>
+                  </w:r>
+                  <w:proofErr w:type="spellStart"/>
+                  <w:proofErr w:type="gramEnd"/>
+                  <w:r>
+                    <w:rPr>
+                      <w:lang w:val="en-US"/>
+                    </w:rPr>
+                    <w:t>Rigidbody</w:t>
+                  </w:r>
+                  <w:proofErr w:type="spellEnd"/>
+                  <w:r>
+                    <w:rPr>
+                      <w:lang w:val="en-US"/>
+                    </w:rPr>
+                    <w:t xml:space="preserve">&gt;().velocity += y * </w:t>
+                  </w:r>
+                  <w:proofErr w:type="spellStart"/>
+                  <w:r>
+                    <w:rPr>
+                      <w:lang w:val="en-US"/>
+                    </w:rPr>
+                    <w:t>tr</w:t>
+                  </w:r>
+                  <w:r>
+                    <w:rPr>
+                      <w:lang w:val="en-US"/>
+                    </w:rPr>
+                    <w:t>ansform.forward</w:t>
+                  </w:r>
+                  <w:proofErr w:type="spellEnd"/>
+                  <w:r>
+                    <w:rPr>
+                      <w:lang w:val="en-US"/>
+                    </w:rPr>
+                    <w:t xml:space="preserve"> * </w:t>
+                  </w:r>
+                  <w:proofErr w:type="spellStart"/>
+                  <w:r>
+                    <w:rPr>
+                      <w:lang w:val="en-US"/>
+                    </w:rPr>
+                    <w:t>forwardSpeed</w:t>
+                  </w:r>
+                  <w:proofErr w:type="spellEnd"/>
+                  <w:r>
+                    <w:rPr>
+                      <w:lang w:val="en-US"/>
+                    </w:rPr>
+                    <w:t>;</w:t>
+                  </w:r>
+                </w:p>
+                <w:p>
+                  <w:pPr>
+                    <w:rPr>
+                      <w:lang w:val="en-US"/>
+                    </w:rPr>
+                  </w:pPr>
+                  <w:proofErr w:type="spellStart"/>
+                  <w:r>
+                    <w:rPr>
+                      <w:lang w:val="en-US"/>
+                    </w:rPr>
+                    <w:t>this.GetComponent</w:t>
+                  </w:r>
+                  <w:proofErr w:type="spellEnd"/>
+                  <w:proofErr w:type="gramStart"/>
+                  <w:r>
+                    <w:rPr>
+                      <w:lang w:val="en-US"/>
+                    </w:rPr>
+                    <w:t>.&lt;</w:t>
+                  </w:r>
+                  <w:proofErr w:type="spellStart"/>
+                  <w:proofErr w:type="gramEnd"/>
+                  <w:r>
+                    <w:rPr>
+                      <w:lang w:val="en-US"/>
+                    </w:rPr>
+                    <w:t>Rigi</w:t>
+                  </w:r>
+                  <w:r>
+                    <w:rPr>
+                      <w:lang w:val="en-US"/>
+                    </w:rPr>
+                    <w:t>dbody</w:t>
+                  </w:r>
+                  <w:proofErr w:type="spellEnd"/>
+                  <w:r>
+                    <w:rPr>
+                      <w:lang w:val="en-US"/>
+                    </w:rPr>
+                    <w:t>&gt;().</w:t>
+                  </w:r>
+                  <w:proofErr w:type="spellStart"/>
+                  <w:r>
+                    <w:rPr>
+                      <w:lang w:val="en-US"/>
+                    </w:rPr>
+                    <w:t>AddTorque</w:t>
+                  </w:r>
+                  <w:proofErr w:type="spellEnd"/>
+                  <w:r>
+                    <w:rPr>
+                      <w:lang w:val="en-US"/>
+                    </w:rPr>
+                    <w:t>(</w:t>
+                  </w:r>
+                  <w:proofErr w:type="spellStart"/>
+                  <w:r>
+                    <w:rPr>
+                      <w:lang w:val="en-US"/>
+                    </w:rPr>
+                    <w:t>transform.up</w:t>
+                  </w:r>
+                  <w:proofErr w:type="spellEnd"/>
+                  <w:r>
+                    <w:rPr>
+                      <w:lang w:val="en-US"/>
+                    </w:rPr>
+                    <w:t xml:space="preserve"> </w:t>
+                  </w:r>
+                  <w:r>
+                    <w:rPr>
+                      <w:lang w:val="en-US"/>
+                    </w:rPr>
+                    <w:t xml:space="preserve">* x * </w:t>
+                  </w:r>
+                  <w:proofErr w:type="spellStart"/>
+                  <w:r>
+                    <w:rPr>
+                      <w:lang w:val="en-US"/>
+                    </w:rPr>
+                    <w:t>steerAngle</w:t>
+                  </w:r>
+                  <w:proofErr w:type="spellEnd"/>
+                  <w:r>
+                    <w:rPr>
+                      <w:lang w:val="en-US"/>
+                    </w:rPr>
+                    <w:t xml:space="preserve">, </w:t>
+                  </w:r>
+                  <w:proofErr w:type="spellStart"/>
+                  <w:r>
+                    <w:rPr>
+                      <w:lang w:val="en-US"/>
+                    </w:rPr>
+                    <w:t>ForceMode.Acceleration</w:t>
+                  </w:r>
+                  <w:proofErr w:type="spellEnd"/>
+                  <w:r>
+                    <w:rPr>
+                      <w:lang w:val="en-US"/>
+                    </w:rPr>
+                    <w:t>);</w:t>
+                  </w:r>
+                </w:p>
+              </w:txbxContent>
+            </v:textbox>
+          </v:shape>
+        </w:pict>
+      </w:r>
+      <w:r>
+        <w:t>Para obtener los movimientos del jugador se toman las teclas definidas como “Vertical” y “Horizontal”, estas ajustan la velocidad y la torsión del carro, tal y como se muestra en el siguiente código.</w:t>
+      </w:r>
+    </w:p>
+    <w:p/>
+    <w:p/>
+    <w:p/>
+    <w:p/>
+    <w:p/>
+    <w:p>
+      <w:pPr>
+        <w:rPr>
+          <w:u w:val="single"/>
+        </w:rPr>
+      </w:pPr>
       <w:bookmarkStart w:id="1" w:name="_GoBack"/>
       <w:bookmarkEnd w:id="1"/>
     </w:p>
@@ -1209,6 +1707,27 @@
     <w:qFormat/>
     <w:rsid w:val="00E5583A"/>
   </w:style>
+  <w:style w:type="paragraph" w:styleId="Ttulo1">
+    <w:name w:val="heading 1"/>
+    <w:basedOn w:val="Normal"/>
+    <w:next w:val="Normal"/>
+    <w:link w:val="Ttulo1Car"/>
+    <w:uiPriority w:val="9"/>
+    <w:qFormat/>
+    <w:rsid w:val="004557D1"/>
+    <w:pPr>
+      <w:keepNext/>
+      <w:keepLines/>
+      <w:spacing w:before="240" w:after="0"/>
+      <w:outlineLvl w:val="0"/>
+    </w:pPr>
+    <w:rPr>
+      <w:rFonts w:asciiTheme="majorHAnsi" w:eastAsiaTheme="majorEastAsia" w:hAnsiTheme="majorHAnsi" w:cstheme="majorBidi"/>
+      <w:color w:val="365F91" w:themeColor="accent1" w:themeShade="BF"/>
+      <w:sz w:val="32"/>
+      <w:szCs w:val="32"/>
+    </w:rPr>
+  </w:style>
   <w:style w:type="paragraph" w:styleId="Ttulo2">
     <w:name w:val="heading 2"/>
     <w:basedOn w:val="Normal"/>
@@ -1407,6 +1926,19 @@
       <w:sz w:val="18"/>
       <w:szCs w:val="18"/>
       <w:lang w:eastAsia="es-MX"/>
+    </w:rPr>
+  </w:style>
+  <w:style w:type="character" w:customStyle="1" w:styleId="Ttulo1Car">
+    <w:name w:val="Título 1 Car"/>
+    <w:basedOn w:val="Fuentedeprrafopredeter"/>
+    <w:link w:val="Ttulo1"/>
+    <w:uiPriority w:val="9"/>
+    <w:rsid w:val="004557D1"/>
+    <w:rPr>
+      <w:rFonts w:asciiTheme="majorHAnsi" w:eastAsiaTheme="majorEastAsia" w:hAnsiTheme="majorHAnsi" w:cstheme="majorBidi"/>
+      <w:color w:val="365F91" w:themeColor="accent1" w:themeShade="BF"/>
+      <w:sz w:val="32"/>
+      <w:szCs w:val="32"/>
     </w:rPr>
   </w:style>
 </w:styles>

</xml_diff>